<commit_message>
Updated room images, mapand i believe up to date references
</commit_message>
<xml_diff>
--- a/static/Refrences.docx
+++ b/static/Refrences.docx
@@ -2238,39 +2238,12 @@
           <w:u w:val="single"/>
         </w:rPr>
       </w:pPr>
-    </w:p>
-    <w:p>
-      <w:pPr>
-        <w:jc w:val="center"/>
-        <w:rPr>
-          <w:b/>
-          <w:sz w:val="24"/>
-          <w:u w:val="single"/>
-        </w:rPr>
-      </w:pPr>
-      <w:r>
-        <w:rPr>
-          <w:b/>
-          <w:sz w:val="24"/>
-          <w:u w:val="single"/>
-        </w:rPr>
-        <w:t>Background Images</w:t>
-      </w:r>
-    </w:p>
-    <w:p>
-      <w:pPr>
-        <w:jc w:val="center"/>
-        <w:rPr>
-          <w:sz w:val="24"/>
-          <w:u w:val="single"/>
-        </w:rPr>
-      </w:pPr>
-      <w:r>
-        <w:rPr>
-          <w:sz w:val="24"/>
-          <w:u w:val="single"/>
-        </w:rPr>
-        <w:t>Background Wallpaper</w:t>
+      <w:r>
+        <w:rPr>
+          <w:sz w:val="24"/>
+          <w:u w:val="single"/>
+        </w:rPr>
+        <w:t>Frame</w:t>
       </w:r>
     </w:p>
     <w:p>
@@ -2287,34 +2260,9 @@
             <w:rStyle w:val="Hyperlink"/>
             <w:sz w:val="24"/>
           </w:rPr>
-          <w:t>http://eskipaper.com/images/victorian-wallpaper-2.jpg</w:t>
-        </w:r>
-      </w:hyperlink>
-    </w:p>
-    <w:p>
-      <w:pPr>
-        <w:jc w:val="center"/>
-        <w:rPr>
-          <w:sz w:val="24"/>
-          <w:u w:val="single"/>
-        </w:rPr>
-      </w:pPr>
-    </w:p>
-    <w:p>
-      <w:pPr>
-        <w:jc w:val="center"/>
-        <w:rPr>
-          <w:sz w:val="24"/>
-          <w:u w:val="single"/>
-        </w:rPr>
-      </w:pPr>
-      <w:r>
-        <w:rPr>
-          <w:sz w:val="24"/>
-          <w:u w:val="single"/>
-        </w:rPr>
-        <w:t>Mini-Map</w:t>
-      </w:r>
+          <w:t>https://s-media-cache-ak0.pinimg.com/originals/c0/3b/2c/c03b2cb5cc1e04bbe8dc1763e1ea49d6.png</w:t>
+        </w:r>
+      </w:hyperlink>
     </w:p>
     <w:p>
       <w:pPr>
@@ -2342,6 +2290,92 @@
           <w:sz w:val="24"/>
           <w:u w:val="single"/>
         </w:rPr>
+        <w:t>Background Images</w:t>
+      </w:r>
+    </w:p>
+    <w:p>
+      <w:pPr>
+        <w:jc w:val="center"/>
+        <w:rPr>
+          <w:sz w:val="24"/>
+          <w:u w:val="single"/>
+        </w:rPr>
+      </w:pPr>
+      <w:r>
+        <w:rPr>
+          <w:sz w:val="24"/>
+          <w:u w:val="single"/>
+        </w:rPr>
+        <w:t>Background Wallpaper</w:t>
+      </w:r>
+    </w:p>
+    <w:p>
+      <w:pPr>
+        <w:jc w:val="center"/>
+        <w:rPr>
+          <w:sz w:val="24"/>
+          <w:u w:val="single"/>
+        </w:rPr>
+      </w:pPr>
+      <w:hyperlink r:id="rId55" w:history="1">
+        <w:r>
+          <w:rPr>
+            <w:rStyle w:val="Hyperlink"/>
+            <w:sz w:val="24"/>
+          </w:rPr>
+          <w:t>http://eskipaper.com/images/victorian-wallpaper-2.jpg</w:t>
+        </w:r>
+      </w:hyperlink>
+    </w:p>
+    <w:p>
+      <w:pPr>
+        <w:jc w:val="center"/>
+        <w:rPr>
+          <w:sz w:val="24"/>
+          <w:u w:val="single"/>
+        </w:rPr>
+      </w:pPr>
+    </w:p>
+    <w:p>
+      <w:pPr>
+        <w:jc w:val="center"/>
+        <w:rPr>
+          <w:sz w:val="24"/>
+          <w:u w:val="single"/>
+        </w:rPr>
+      </w:pPr>
+      <w:r>
+        <w:rPr>
+          <w:sz w:val="24"/>
+          <w:u w:val="single"/>
+        </w:rPr>
+        <w:t>Mini-Map</w:t>
+      </w:r>
+    </w:p>
+    <w:p>
+      <w:pPr>
+        <w:jc w:val="center"/>
+        <w:rPr>
+          <w:sz w:val="24"/>
+          <w:u w:val="single"/>
+        </w:rPr>
+      </w:pPr>
+    </w:p>
+    <w:p>
+      <w:pPr>
+        <w:jc w:val="center"/>
+        <w:rPr>
+          <w:b/>
+          <w:sz w:val="24"/>
+          <w:u w:val="single"/>
+        </w:rPr>
+      </w:pPr>
+      <w:r>
+        <w:rPr>
+          <w:b/>
+          <w:sz w:val="24"/>
+          <w:u w:val="single"/>
+        </w:rPr>
         <w:t>Epilogue Images</w:t>
       </w:r>
     </w:p>
@@ -2369,7 +2403,7 @@
           <w:u w:val="single"/>
         </w:rPr>
       </w:pPr>
-      <w:hyperlink r:id="rId55" w:history="1">
+      <w:hyperlink r:id="rId56" w:history="1">
         <w:r>
           <w:rPr>
             <w:rStyle w:val="Hyperlink"/>
@@ -2412,7 +2446,7 @@
           <w:u w:val="single"/>
         </w:rPr>
       </w:pPr>
-      <w:hyperlink r:id="rId56" w:history="1">
+      <w:hyperlink r:id="rId57" w:history="1">
         <w:r>
           <w:rPr>
             <w:rStyle w:val="Hyperlink"/>
@@ -2455,7 +2489,7 @@
           <w:u w:val="single"/>
         </w:rPr>
       </w:pPr>
-      <w:hyperlink r:id="rId57" w:history="1">
+      <w:hyperlink r:id="rId58" w:history="1">
         <w:r>
           <w:rPr>
             <w:rStyle w:val="Hyperlink"/>
@@ -2498,7 +2532,7 @@
           <w:u w:val="single"/>
         </w:rPr>
       </w:pPr>
-      <w:hyperlink r:id="rId58" w:history="1">
+      <w:hyperlink r:id="rId59" w:history="1">
         <w:r>
           <w:rPr>
             <w:rStyle w:val="Hyperlink"/>
@@ -2541,7 +2575,7 @@
           <w:u w:val="single"/>
         </w:rPr>
       </w:pPr>
-      <w:hyperlink r:id="rId59" w:history="1">
+      <w:hyperlink r:id="rId60" w:history="1">
         <w:r>
           <w:rPr>
             <w:rStyle w:val="Hyperlink"/>
@@ -2575,7 +2609,6 @@
           <w:sz w:val="24"/>
           <w:u w:val="single"/>
         </w:rPr>
-        <w:lastRenderedPageBreak/>
         <w:t>Music and Sounds</w:t>
       </w:r>
     </w:p>
@@ -2631,7 +2664,7 @@
           <w:u w:val="single"/>
         </w:rPr>
       </w:pPr>
-      <w:hyperlink r:id="rId60" w:history="1">
+      <w:hyperlink r:id="rId61" w:history="1">
         <w:r>
           <w:rPr>
             <w:rStyle w:val="Hyperlink"/>
@@ -2649,7 +2682,7 @@
           <w:u w:val="single"/>
         </w:rPr>
       </w:pPr>
-      <w:hyperlink r:id="rId61" w:history="1">
+      <w:hyperlink r:id="rId62" w:history="1">
         <w:r>
           <w:rPr>
             <w:rStyle w:val="Hyperlink"/>

</xml_diff>

<commit_message>
Updated Convo Frame, added Act images, and refrences still up to date
</commit_message>
<xml_diff>
--- a/static/Refrences.docx
+++ b/static/Refrences.docx
@@ -2272,425 +2272,468 @@
           <w:u w:val="single"/>
         </w:rPr>
       </w:pPr>
+    </w:p>
+    <w:p>
+      <w:pPr>
+        <w:jc w:val="center"/>
+        <w:rPr>
+          <w:b/>
+          <w:sz w:val="24"/>
+          <w:u w:val="single"/>
+        </w:rPr>
+      </w:pPr>
+      <w:r>
+        <w:rPr>
+          <w:b/>
+          <w:sz w:val="24"/>
+          <w:u w:val="single"/>
+        </w:rPr>
+        <w:t>Background Images</w:t>
+      </w:r>
+    </w:p>
+    <w:p>
+      <w:pPr>
+        <w:jc w:val="center"/>
+        <w:rPr>
+          <w:sz w:val="24"/>
+          <w:u w:val="single"/>
+        </w:rPr>
+      </w:pPr>
+      <w:r>
+        <w:rPr>
+          <w:sz w:val="24"/>
+          <w:u w:val="single"/>
+        </w:rPr>
+        <w:t>Background Wallpaper</w:t>
+      </w:r>
+    </w:p>
+    <w:p>
+      <w:pPr>
+        <w:jc w:val="center"/>
+        <w:rPr>
+          <w:sz w:val="24"/>
+          <w:u w:val="single"/>
+        </w:rPr>
+      </w:pPr>
+      <w:hyperlink r:id="rId55" w:history="1">
+        <w:r>
+          <w:rPr>
+            <w:rStyle w:val="Hyperlink"/>
+            <w:sz w:val="24"/>
+          </w:rPr>
+          <w:t>http://eskipaper.com/images/victorian-wallpaper-2.jpg</w:t>
+        </w:r>
+      </w:hyperlink>
+    </w:p>
+    <w:p>
+      <w:pPr>
+        <w:jc w:val="center"/>
+        <w:rPr>
+          <w:sz w:val="24"/>
+          <w:u w:val="single"/>
+        </w:rPr>
+      </w:pPr>
+    </w:p>
+    <w:p>
+      <w:pPr>
+        <w:jc w:val="center"/>
+        <w:rPr>
+          <w:sz w:val="24"/>
+          <w:u w:val="single"/>
+        </w:rPr>
+      </w:pPr>
+      <w:r>
+        <w:rPr>
+          <w:sz w:val="24"/>
+          <w:u w:val="single"/>
+        </w:rPr>
+        <w:t>Mini-Map</w:t>
+      </w:r>
+    </w:p>
+    <w:p>
+      <w:pPr>
+        <w:jc w:val="center"/>
+        <w:rPr>
+          <w:sz w:val="24"/>
+          <w:u w:val="single"/>
+        </w:rPr>
+      </w:pPr>
+    </w:p>
+    <w:p>
+      <w:pPr>
+        <w:jc w:val="center"/>
+        <w:rPr>
+          <w:b/>
+          <w:sz w:val="24"/>
+          <w:u w:val="single"/>
+        </w:rPr>
+      </w:pPr>
+      <w:r>
+        <w:rPr>
+          <w:b/>
+          <w:sz w:val="24"/>
+          <w:u w:val="single"/>
+        </w:rPr>
+        <w:t>Epilogue Images</w:t>
+      </w:r>
+    </w:p>
+    <w:p>
+      <w:pPr>
+        <w:jc w:val="center"/>
+        <w:rPr>
+          <w:sz w:val="24"/>
+          <w:u w:val="single"/>
+        </w:rPr>
+      </w:pPr>
+      <w:r>
+        <w:rPr>
+          <w:sz w:val="24"/>
+          <w:u w:val="single"/>
+        </w:rPr>
+        <w:t>Butler Free</w:t>
+      </w:r>
+    </w:p>
+    <w:p>
+      <w:pPr>
+        <w:jc w:val="center"/>
+        <w:rPr>
+          <w:sz w:val="24"/>
+          <w:u w:val="single"/>
+        </w:rPr>
+      </w:pPr>
+      <w:hyperlink r:id="rId56" w:history="1">
+        <w:r>
+          <w:rPr>
+            <w:rStyle w:val="Hyperlink"/>
+            <w:sz w:val="24"/>
+          </w:rPr>
+          <w:t>http://upload.wikimedia.org/wikipedia/commons/e/ee/Amesservants.jpg</w:t>
+        </w:r>
+      </w:hyperlink>
+    </w:p>
+    <w:p>
+      <w:pPr>
+        <w:jc w:val="center"/>
+        <w:rPr>
+          <w:sz w:val="24"/>
+          <w:u w:val="single"/>
+        </w:rPr>
+      </w:pPr>
+    </w:p>
+    <w:p>
+      <w:pPr>
+        <w:jc w:val="center"/>
+        <w:rPr>
+          <w:sz w:val="24"/>
+          <w:u w:val="single"/>
+        </w:rPr>
+      </w:pPr>
+      <w:r>
+        <w:rPr>
+          <w:sz w:val="24"/>
+          <w:u w:val="single"/>
+        </w:rPr>
+        <w:t>Politician Free</w:t>
+      </w:r>
+    </w:p>
+    <w:p>
+      <w:pPr>
+        <w:jc w:val="center"/>
+        <w:rPr>
+          <w:sz w:val="24"/>
+          <w:u w:val="single"/>
+        </w:rPr>
+      </w:pPr>
+      <w:hyperlink r:id="rId57" w:history="1">
+        <w:r>
+          <w:rPr>
+            <w:rStyle w:val="Hyperlink"/>
+            <w:sz w:val="24"/>
+          </w:rPr>
+          <w:t>https://twt-media.washtimes.com/media/image/2017/03/30/aptopix_britain_brexit_96536.jpg</w:t>
+        </w:r>
+      </w:hyperlink>
+    </w:p>
+    <w:p>
+      <w:pPr>
+        <w:jc w:val="center"/>
+        <w:rPr>
+          <w:sz w:val="24"/>
+          <w:u w:val="single"/>
+        </w:rPr>
+      </w:pPr>
+    </w:p>
+    <w:p>
+      <w:pPr>
+        <w:jc w:val="center"/>
+        <w:rPr>
+          <w:sz w:val="24"/>
+          <w:u w:val="single"/>
+        </w:rPr>
+      </w:pPr>
+      <w:r>
+        <w:rPr>
+          <w:sz w:val="24"/>
+          <w:u w:val="single"/>
+        </w:rPr>
+        <w:t>Rival Free</w:t>
+      </w:r>
+    </w:p>
+    <w:p>
+      <w:pPr>
+        <w:jc w:val="center"/>
+        <w:rPr>
+          <w:sz w:val="24"/>
+          <w:u w:val="single"/>
+        </w:rPr>
+      </w:pPr>
+      <w:hyperlink r:id="rId58" w:history="1">
+        <w:r>
+          <w:rPr>
+            <w:rStyle w:val="Hyperlink"/>
+            <w:sz w:val="24"/>
+          </w:rPr>
+          <w:t>http://www.nrm.org.uk/img/nrm/worksphotos/Crewe/1996-7316_CR_MC_335.jpg</w:t>
+        </w:r>
+      </w:hyperlink>
+    </w:p>
+    <w:p>
+      <w:pPr>
+        <w:jc w:val="center"/>
+        <w:rPr>
+          <w:sz w:val="24"/>
+          <w:u w:val="single"/>
+        </w:rPr>
+      </w:pPr>
+    </w:p>
+    <w:p>
+      <w:pPr>
+        <w:jc w:val="center"/>
+        <w:rPr>
+          <w:sz w:val="24"/>
+          <w:u w:val="single"/>
+        </w:rPr>
+      </w:pPr>
+      <w:r>
+        <w:rPr>
+          <w:sz w:val="24"/>
+          <w:u w:val="single"/>
+        </w:rPr>
+        <w:t>Sister Free</w:t>
+      </w:r>
+    </w:p>
+    <w:p>
+      <w:pPr>
+        <w:jc w:val="center"/>
+        <w:rPr>
+          <w:sz w:val="24"/>
+          <w:u w:val="single"/>
+        </w:rPr>
+      </w:pPr>
+      <w:hyperlink r:id="rId59" w:history="1">
+        <w:r>
+          <w:rPr>
+            <w:rStyle w:val="Hyperlink"/>
+            <w:sz w:val="24"/>
+          </w:rPr>
+          <w:t>https://socialistworker.org/sites/default/files/images/AmalgamatedClothingWorkersStrike1915-a.jpg</w:t>
+        </w:r>
+      </w:hyperlink>
+    </w:p>
+    <w:p>
+      <w:pPr>
+        <w:jc w:val="center"/>
+        <w:rPr>
+          <w:sz w:val="24"/>
+          <w:u w:val="single"/>
+        </w:rPr>
+      </w:pPr>
+    </w:p>
+    <w:p>
+      <w:pPr>
+        <w:jc w:val="center"/>
+        <w:rPr>
+          <w:sz w:val="24"/>
+          <w:u w:val="single"/>
+        </w:rPr>
+      </w:pPr>
+      <w:r>
+        <w:rPr>
+          <w:sz w:val="24"/>
+          <w:u w:val="single"/>
+        </w:rPr>
+        <w:t>Prison Cell</w:t>
+      </w:r>
+    </w:p>
+    <w:p>
+      <w:pPr>
+        <w:jc w:val="center"/>
+        <w:rPr>
+          <w:sz w:val="24"/>
+          <w:u w:val="single"/>
+        </w:rPr>
+      </w:pPr>
+      <w:hyperlink r:id="rId60" w:history="1">
+        <w:r>
+          <w:rPr>
+            <w:rStyle w:val="Hyperlink"/>
+            <w:sz w:val="24"/>
+          </w:rPr>
+          <w:t>https://www.gannett-cdn.com/-mm-/2a86b1d7123b86acb53df25eb242bce249eb2d91/c=0-198-3888-2395&amp;r=x1683&amp;c=3200x1680/local/-/media/2017/11/07/TennGroup/JacksonTN/636456636396777321-ThinkstockPhotos-454176809.jpg</w:t>
+        </w:r>
+      </w:hyperlink>
+    </w:p>
+    <w:p>
+      <w:pPr>
+        <w:jc w:val="center"/>
+        <w:rPr>
+          <w:sz w:val="24"/>
+          <w:u w:val="single"/>
+        </w:rPr>
+      </w:pPr>
+    </w:p>
+    <w:p>
+      <w:pPr>
+        <w:jc w:val="center"/>
+        <w:rPr>
+          <w:b/>
+          <w:sz w:val="24"/>
+          <w:u w:val="single"/>
+        </w:rPr>
+      </w:pPr>
+      <w:r>
+        <w:rPr>
+          <w:b/>
+          <w:sz w:val="24"/>
+          <w:u w:val="single"/>
+        </w:rPr>
+        <w:t>Music and Sounds</w:t>
+      </w:r>
+    </w:p>
+    <w:p>
+      <w:pPr>
+        <w:jc w:val="center"/>
+        <w:rPr>
+          <w:b/>
+          <w:sz w:val="24"/>
+          <w:u w:val="single"/>
+        </w:rPr>
+      </w:pPr>
+    </w:p>
+    <w:p>
+      <w:pPr>
+        <w:jc w:val="center"/>
+        <w:rPr>
+          <w:b/>
+          <w:sz w:val="24"/>
+          <w:u w:val="single"/>
+        </w:rPr>
+      </w:pPr>
+      <w:r>
+        <w:rPr>
+          <w:b/>
+          <w:sz w:val="24"/>
+          <w:u w:val="single"/>
+        </w:rPr>
+        <w:t>Other</w:t>
+      </w:r>
+    </w:p>
+    <w:p>
+      <w:pPr>
+        <w:jc w:val="center"/>
+        <w:rPr>
+          <w:sz w:val="24"/>
+          <w:u w:val="single"/>
+        </w:rPr>
+      </w:pPr>
+      <w:r>
+        <w:rPr>
+          <w:sz w:val="24"/>
+          <w:u w:val="single"/>
+        </w:rPr>
+        <w:t>Invite</w:t>
+      </w:r>
+    </w:p>
+    <w:p>
+      <w:pPr>
+        <w:jc w:val="center"/>
+        <w:rPr>
+          <w:sz w:val="24"/>
+          <w:u w:val="single"/>
+        </w:rPr>
+      </w:pPr>
+      <w:hyperlink r:id="rId61" w:history="1">
+        <w:r>
+          <w:rPr>
+            <w:rStyle w:val="Hyperlink"/>
+            <w:sz w:val="24"/>
+          </w:rPr>
+          <w:t>http://gomezisdan.com/images/postcard-web.png</w:t>
+        </w:r>
+      </w:hyperlink>
+    </w:p>
+    <w:p>
+      <w:pPr>
+        <w:jc w:val="center"/>
+        <w:rPr>
+          <w:sz w:val="24"/>
+          <w:u w:val="single"/>
+        </w:rPr>
+      </w:pPr>
+      <w:hyperlink r:id="rId62" w:history="1">
+        <w:r>
+          <w:rPr>
+            <w:rStyle w:val="Hyperlink"/>
+            <w:sz w:val="24"/>
+          </w:rPr>
+          <w:t>http://gomezisdan.com/images/postcard-back-plain.png</w:t>
+        </w:r>
+      </w:hyperlink>
+    </w:p>
+    <w:p>
+      <w:pPr>
+        <w:jc w:val="center"/>
+        <w:rPr>
+          <w:sz w:val="24"/>
+          <w:u w:val="single"/>
+        </w:rPr>
+      </w:pPr>
+      <w:r>
+        <w:rPr>
+          <w:sz w:val="24"/>
+          <w:u w:val="single"/>
+        </w:rPr>
+        <w:t>Conversation Frame</w:t>
+      </w:r>
+    </w:p>
+    <w:p>
+      <w:pPr>
+        <w:jc w:val="center"/>
+        <w:rPr>
+          <w:sz w:val="24"/>
+          <w:u w:val="single"/>
+        </w:rPr>
+      </w:pPr>
+      <w:hyperlink r:id="rId63" w:history="1">
+        <w:r>
+          <w:rPr>
+            <w:rStyle w:val="Hyperlink"/>
+            <w:sz w:val="24"/>
+          </w:rPr>
+          <w:t>https://media.overstockart.com/optimized/cache/data/frames/FR-6996G24X36-1000x1000.png</w:t>
+        </w:r>
+      </w:hyperlink>
+    </w:p>
+    <w:p>
+      <w:pPr>
+        <w:jc w:val="center"/>
+        <w:rPr>
+          <w:sz w:val="24"/>
+          <w:u w:val="single"/>
+        </w:rPr>
+      </w:pPr>
       <w:bookmarkStart w:id="0" w:name="_GoBack"/>
       <w:bookmarkEnd w:id="0"/>
-    </w:p>
-    <w:p>
-      <w:pPr>
-        <w:jc w:val="center"/>
-        <w:rPr>
-          <w:b/>
-          <w:sz w:val="24"/>
-          <w:u w:val="single"/>
-        </w:rPr>
-      </w:pPr>
-      <w:r>
-        <w:rPr>
-          <w:b/>
-          <w:sz w:val="24"/>
-          <w:u w:val="single"/>
-        </w:rPr>
-        <w:t>Background Images</w:t>
-      </w:r>
-    </w:p>
-    <w:p>
-      <w:pPr>
-        <w:jc w:val="center"/>
-        <w:rPr>
-          <w:sz w:val="24"/>
-          <w:u w:val="single"/>
-        </w:rPr>
-      </w:pPr>
-      <w:r>
-        <w:rPr>
-          <w:sz w:val="24"/>
-          <w:u w:val="single"/>
-        </w:rPr>
-        <w:t>Background Wallpaper</w:t>
-      </w:r>
-    </w:p>
-    <w:p>
-      <w:pPr>
-        <w:jc w:val="center"/>
-        <w:rPr>
-          <w:sz w:val="24"/>
-          <w:u w:val="single"/>
-        </w:rPr>
-      </w:pPr>
-      <w:hyperlink r:id="rId55" w:history="1">
-        <w:r>
-          <w:rPr>
-            <w:rStyle w:val="Hyperlink"/>
-            <w:sz w:val="24"/>
-          </w:rPr>
-          <w:t>http://eskipaper.com/images/victorian-wallpaper-2.jpg</w:t>
-        </w:r>
-      </w:hyperlink>
-    </w:p>
-    <w:p>
-      <w:pPr>
-        <w:jc w:val="center"/>
-        <w:rPr>
-          <w:sz w:val="24"/>
-          <w:u w:val="single"/>
-        </w:rPr>
-      </w:pPr>
-    </w:p>
-    <w:p>
-      <w:pPr>
-        <w:jc w:val="center"/>
-        <w:rPr>
-          <w:sz w:val="24"/>
-          <w:u w:val="single"/>
-        </w:rPr>
-      </w:pPr>
-      <w:r>
-        <w:rPr>
-          <w:sz w:val="24"/>
-          <w:u w:val="single"/>
-        </w:rPr>
-        <w:t>Mini-Map</w:t>
-      </w:r>
-    </w:p>
-    <w:p>
-      <w:pPr>
-        <w:jc w:val="center"/>
-        <w:rPr>
-          <w:sz w:val="24"/>
-          <w:u w:val="single"/>
-        </w:rPr>
-      </w:pPr>
-    </w:p>
-    <w:p>
-      <w:pPr>
-        <w:jc w:val="center"/>
-        <w:rPr>
-          <w:b/>
-          <w:sz w:val="24"/>
-          <w:u w:val="single"/>
-        </w:rPr>
-      </w:pPr>
-      <w:r>
-        <w:rPr>
-          <w:b/>
-          <w:sz w:val="24"/>
-          <w:u w:val="single"/>
-        </w:rPr>
-        <w:t>Epilogue Images</w:t>
-      </w:r>
-    </w:p>
-    <w:p>
-      <w:pPr>
-        <w:jc w:val="center"/>
-        <w:rPr>
-          <w:sz w:val="24"/>
-          <w:u w:val="single"/>
-        </w:rPr>
-      </w:pPr>
-      <w:r>
-        <w:rPr>
-          <w:sz w:val="24"/>
-          <w:u w:val="single"/>
-        </w:rPr>
-        <w:t>Butler Free</w:t>
-      </w:r>
-    </w:p>
-    <w:p>
-      <w:pPr>
-        <w:jc w:val="center"/>
-        <w:rPr>
-          <w:sz w:val="24"/>
-          <w:u w:val="single"/>
-        </w:rPr>
-      </w:pPr>
-      <w:hyperlink r:id="rId56" w:history="1">
-        <w:r>
-          <w:rPr>
-            <w:rStyle w:val="Hyperlink"/>
-            <w:sz w:val="24"/>
-          </w:rPr>
-          <w:t>http://upload.wikimedia.org/wikipedia/commons/e/ee/Amesservants.jpg</w:t>
-        </w:r>
-      </w:hyperlink>
-    </w:p>
-    <w:p>
-      <w:pPr>
-        <w:jc w:val="center"/>
-        <w:rPr>
-          <w:sz w:val="24"/>
-          <w:u w:val="single"/>
-        </w:rPr>
-      </w:pPr>
-    </w:p>
-    <w:p>
-      <w:pPr>
-        <w:jc w:val="center"/>
-        <w:rPr>
-          <w:sz w:val="24"/>
-          <w:u w:val="single"/>
-        </w:rPr>
-      </w:pPr>
-      <w:r>
-        <w:rPr>
-          <w:sz w:val="24"/>
-          <w:u w:val="single"/>
-        </w:rPr>
-        <w:t>Politician Free</w:t>
-      </w:r>
-    </w:p>
-    <w:p>
-      <w:pPr>
-        <w:jc w:val="center"/>
-        <w:rPr>
-          <w:sz w:val="24"/>
-          <w:u w:val="single"/>
-        </w:rPr>
-      </w:pPr>
-      <w:hyperlink r:id="rId57" w:history="1">
-        <w:r>
-          <w:rPr>
-            <w:rStyle w:val="Hyperlink"/>
-            <w:sz w:val="24"/>
-          </w:rPr>
-          <w:t>https://twt-media.washtimes.com/media/image/2017/03/30/aptopix_britain_brexit_96536.jpg</w:t>
-        </w:r>
-      </w:hyperlink>
-    </w:p>
-    <w:p>
-      <w:pPr>
-        <w:jc w:val="center"/>
-        <w:rPr>
-          <w:sz w:val="24"/>
-          <w:u w:val="single"/>
-        </w:rPr>
-      </w:pPr>
-    </w:p>
-    <w:p>
-      <w:pPr>
-        <w:jc w:val="center"/>
-        <w:rPr>
-          <w:sz w:val="24"/>
-          <w:u w:val="single"/>
-        </w:rPr>
-      </w:pPr>
-      <w:r>
-        <w:rPr>
-          <w:sz w:val="24"/>
-          <w:u w:val="single"/>
-        </w:rPr>
-        <w:t>Rival Free</w:t>
-      </w:r>
-    </w:p>
-    <w:p>
-      <w:pPr>
-        <w:jc w:val="center"/>
-        <w:rPr>
-          <w:sz w:val="24"/>
-          <w:u w:val="single"/>
-        </w:rPr>
-      </w:pPr>
-      <w:hyperlink r:id="rId58" w:history="1">
-        <w:r>
-          <w:rPr>
-            <w:rStyle w:val="Hyperlink"/>
-            <w:sz w:val="24"/>
-          </w:rPr>
-          <w:t>http://www.nrm.org.uk/img/nrm/worksphotos/Crewe/1996-7316_CR_MC_335.jpg</w:t>
-        </w:r>
-      </w:hyperlink>
-    </w:p>
-    <w:p>
-      <w:pPr>
-        <w:jc w:val="center"/>
-        <w:rPr>
-          <w:sz w:val="24"/>
-          <w:u w:val="single"/>
-        </w:rPr>
-      </w:pPr>
-    </w:p>
-    <w:p>
-      <w:pPr>
-        <w:jc w:val="center"/>
-        <w:rPr>
-          <w:sz w:val="24"/>
-          <w:u w:val="single"/>
-        </w:rPr>
-      </w:pPr>
-      <w:r>
-        <w:rPr>
-          <w:sz w:val="24"/>
-          <w:u w:val="single"/>
-        </w:rPr>
-        <w:t>Sister Free</w:t>
-      </w:r>
-    </w:p>
-    <w:p>
-      <w:pPr>
-        <w:jc w:val="center"/>
-        <w:rPr>
-          <w:sz w:val="24"/>
-          <w:u w:val="single"/>
-        </w:rPr>
-      </w:pPr>
-      <w:hyperlink r:id="rId59" w:history="1">
-        <w:r>
-          <w:rPr>
-            <w:rStyle w:val="Hyperlink"/>
-            <w:sz w:val="24"/>
-          </w:rPr>
-          <w:t>https://socialistworker.org/sites/default/files/images/AmalgamatedClothingWorkersStrike1915-a.jpg</w:t>
-        </w:r>
-      </w:hyperlink>
-    </w:p>
-    <w:p>
-      <w:pPr>
-        <w:jc w:val="center"/>
-        <w:rPr>
-          <w:sz w:val="24"/>
-          <w:u w:val="single"/>
-        </w:rPr>
-      </w:pPr>
-    </w:p>
-    <w:p>
-      <w:pPr>
-        <w:jc w:val="center"/>
-        <w:rPr>
-          <w:sz w:val="24"/>
-          <w:u w:val="single"/>
-        </w:rPr>
-      </w:pPr>
-      <w:r>
-        <w:rPr>
-          <w:sz w:val="24"/>
-          <w:u w:val="single"/>
-        </w:rPr>
-        <w:t>Prison Cell</w:t>
-      </w:r>
-    </w:p>
-    <w:p>
-      <w:pPr>
-        <w:jc w:val="center"/>
-        <w:rPr>
-          <w:sz w:val="24"/>
-          <w:u w:val="single"/>
-        </w:rPr>
-      </w:pPr>
-      <w:hyperlink r:id="rId60" w:history="1">
-        <w:r>
-          <w:rPr>
-            <w:rStyle w:val="Hyperlink"/>
-            <w:sz w:val="24"/>
-          </w:rPr>
-          <w:t>https://www.gannett-cdn.com/-mm-/2a86b1d7123b86acb53df25eb242bce249eb2d91/c=0-198-3888-2395&amp;r=x1683&amp;c=3200x1680/local/-/media/2017/11/07/TennGroup/JacksonTN/636456636396777321-ThinkstockPhotos-454176809.jpg</w:t>
-        </w:r>
-      </w:hyperlink>
-    </w:p>
-    <w:p>
-      <w:pPr>
-        <w:jc w:val="center"/>
-        <w:rPr>
-          <w:sz w:val="24"/>
-          <w:u w:val="single"/>
-        </w:rPr>
-      </w:pPr>
-    </w:p>
-    <w:p>
-      <w:pPr>
-        <w:jc w:val="center"/>
-        <w:rPr>
-          <w:b/>
-          <w:sz w:val="24"/>
-          <w:u w:val="single"/>
-        </w:rPr>
-      </w:pPr>
-      <w:r>
-        <w:rPr>
-          <w:b/>
-          <w:sz w:val="24"/>
-          <w:u w:val="single"/>
-        </w:rPr>
-        <w:t>Music and Sounds</w:t>
-      </w:r>
-    </w:p>
-    <w:p>
-      <w:pPr>
-        <w:jc w:val="center"/>
-        <w:rPr>
-          <w:b/>
-          <w:sz w:val="24"/>
-          <w:u w:val="single"/>
-        </w:rPr>
-      </w:pPr>
-    </w:p>
-    <w:p>
-      <w:pPr>
-        <w:jc w:val="center"/>
-        <w:rPr>
-          <w:b/>
-          <w:sz w:val="24"/>
-          <w:u w:val="single"/>
-        </w:rPr>
-      </w:pPr>
-      <w:r>
-        <w:rPr>
-          <w:b/>
-          <w:sz w:val="24"/>
-          <w:u w:val="single"/>
-        </w:rPr>
-        <w:t>Other</w:t>
-      </w:r>
-    </w:p>
-    <w:p>
-      <w:pPr>
-        <w:jc w:val="center"/>
-        <w:rPr>
-          <w:sz w:val="24"/>
-          <w:u w:val="single"/>
-        </w:rPr>
-      </w:pPr>
-      <w:r>
-        <w:rPr>
-          <w:sz w:val="24"/>
-          <w:u w:val="single"/>
-        </w:rPr>
-        <w:t>Invite</w:t>
-      </w:r>
-    </w:p>
-    <w:p>
-      <w:pPr>
-        <w:jc w:val="center"/>
-        <w:rPr>
-          <w:sz w:val="24"/>
-          <w:u w:val="single"/>
-        </w:rPr>
-      </w:pPr>
-      <w:hyperlink r:id="rId61" w:history="1">
-        <w:r>
-          <w:rPr>
-            <w:rStyle w:val="Hyperlink"/>
-            <w:sz w:val="24"/>
-          </w:rPr>
-          <w:t>http://gomezisdan.com/images/postcard-web.png</w:t>
-        </w:r>
-      </w:hyperlink>
-    </w:p>
-    <w:p>
-      <w:pPr>
-        <w:jc w:val="center"/>
-        <w:rPr>
-          <w:sz w:val="24"/>
-          <w:u w:val="single"/>
-        </w:rPr>
-      </w:pPr>
-      <w:hyperlink r:id="rId62" w:history="1">
-        <w:r>
-          <w:rPr>
-            <w:rStyle w:val="Hyperlink"/>
-            <w:sz w:val="24"/>
-          </w:rPr>
-          <w:t>http://gomezisdan.com/images/postcard-back-plain.png</w:t>
-        </w:r>
-      </w:hyperlink>
     </w:p>
     <w:sectPr>
       <w:pgSz w:w="11906" w:h="16838"/>

</xml_diff>

<commit_message>
Updated Items and Refrences
</commit_message>
<xml_diff>
--- a/static/Refrences.docx
+++ b/static/Refrences.docx
@@ -1716,1011 +1716,7 @@
             <w:rStyle w:val="Hyperlink"/>
             <w:sz w:val="24"/>
           </w:rPr>
-          <w:t>http://upload.wikimedia.org/wikipedia/en/c/c1/Socialist-ad-1920.jpg</w:t>
-        </w:r>
-      </w:hyperlink>
-    </w:p>
-    <w:p>
-      <w:pPr>
-        <w:jc w:val="center"/>
-        <w:rPr>
-          <w:sz w:val="24"/>
-          <w:u w:val="single"/>
-        </w:rPr>
-      </w:pPr>
-    </w:p>
-    <w:p>
-      <w:pPr>
-        <w:jc w:val="center"/>
-        <w:rPr>
-          <w:sz w:val="24"/>
-          <w:u w:val="single"/>
-        </w:rPr>
-      </w:pPr>
-      <w:r>
-        <w:rPr>
-          <w:sz w:val="24"/>
-          <w:u w:val="single"/>
-        </w:rPr>
-        <w:t>Threatening Letter</w:t>
-      </w:r>
-    </w:p>
-    <w:p>
-      <w:pPr>
-        <w:jc w:val="center"/>
-        <w:rPr>
-          <w:sz w:val="24"/>
-          <w:u w:val="single"/>
-        </w:rPr>
-      </w:pPr>
-      <w:hyperlink r:id="rId43" w:history="1">
-        <w:r>
-          <w:rPr>
-            <w:rStyle w:val="Hyperlink"/>
-            <w:sz w:val="24"/>
-          </w:rPr>
-          <w:t>http://waller.ub.uu.se/images/Waller_Ms_dk/01521/f_001a.jpg</w:t>
-        </w:r>
-      </w:hyperlink>
-    </w:p>
-    <w:p>
-      <w:pPr>
-        <w:jc w:val="center"/>
-        <w:rPr>
-          <w:sz w:val="24"/>
-          <w:u w:val="single"/>
-        </w:rPr>
-      </w:pPr>
-    </w:p>
-    <w:p>
-      <w:pPr>
-        <w:jc w:val="center"/>
-        <w:rPr>
-          <w:sz w:val="24"/>
-          <w:u w:val="single"/>
-        </w:rPr>
-      </w:pPr>
-      <w:r>
-        <w:rPr>
-          <w:sz w:val="24"/>
-          <w:u w:val="single"/>
-        </w:rPr>
-        <w:t>Ledger</w:t>
-      </w:r>
-    </w:p>
-    <w:p>
-      <w:pPr>
-        <w:jc w:val="center"/>
-        <w:rPr>
-          <w:sz w:val="24"/>
-          <w:u w:val="single"/>
-        </w:rPr>
-      </w:pPr>
-      <w:hyperlink r:id="rId44" w:history="1">
-        <w:r>
-          <w:rPr>
-            <w:rStyle w:val="Hyperlink"/>
-            <w:sz w:val="24"/>
-          </w:rPr>
-          <w:t>https://thumbs.worthpoint.com/zoom/images3/1/0413/04/c1890-1900-ledger-photography-film_1_dd07761334c7c859549d3a870913f7ea.jpg</w:t>
-        </w:r>
-      </w:hyperlink>
-    </w:p>
-    <w:p>
-      <w:pPr>
-        <w:jc w:val="center"/>
-        <w:rPr>
-          <w:sz w:val="24"/>
-          <w:u w:val="single"/>
-        </w:rPr>
-      </w:pPr>
-    </w:p>
-    <w:p>
-      <w:pPr>
-        <w:jc w:val="center"/>
-        <w:rPr>
-          <w:sz w:val="24"/>
-          <w:u w:val="single"/>
-        </w:rPr>
-      </w:pPr>
-      <w:r>
-        <w:rPr>
-          <w:sz w:val="24"/>
-          <w:u w:val="single"/>
-        </w:rPr>
-        <w:lastRenderedPageBreak/>
-        <w:t>RSVPs</w:t>
-      </w:r>
-    </w:p>
-    <w:p>
-      <w:pPr>
-        <w:jc w:val="center"/>
-        <w:rPr>
-          <w:sz w:val="24"/>
-          <w:u w:val="single"/>
-        </w:rPr>
-      </w:pPr>
-      <w:hyperlink r:id="rId45" w:history="1">
-        <w:r>
-          <w:rPr>
-            <w:rStyle w:val="Hyperlink"/>
-            <w:sz w:val="24"/>
-          </w:rPr>
-          <w:t>https://cdn.pixabay.com/photo/2017/01/29/21/25/background-2019432_640.png</w:t>
-        </w:r>
-      </w:hyperlink>
-    </w:p>
-    <w:p>
-      <w:pPr>
-        <w:jc w:val="center"/>
-        <w:rPr>
-          <w:sz w:val="24"/>
-          <w:u w:val="single"/>
-        </w:rPr>
-      </w:pPr>
-    </w:p>
-    <w:p>
-      <w:pPr>
-        <w:jc w:val="center"/>
-        <w:rPr>
-          <w:sz w:val="24"/>
-          <w:u w:val="single"/>
-        </w:rPr>
-      </w:pPr>
-      <w:r>
-        <w:rPr>
-          <w:sz w:val="24"/>
-          <w:u w:val="single"/>
-        </w:rPr>
-        <w:t>Diary</w:t>
-      </w:r>
-    </w:p>
-    <w:p>
-      <w:pPr>
-        <w:jc w:val="center"/>
-        <w:rPr>
-          <w:sz w:val="24"/>
-          <w:u w:val="single"/>
-        </w:rPr>
-      </w:pPr>
-      <w:hyperlink r:id="rId46" w:history="1">
-        <w:r>
-          <w:rPr>
-            <w:rStyle w:val="Hyperlink"/>
-            <w:sz w:val="24"/>
-          </w:rPr>
-          <w:t>https://alwaysbackroads.files.wordpress.com/2012/05/atc-9jun1900-page.jpg</w:t>
-        </w:r>
-      </w:hyperlink>
-    </w:p>
-    <w:p>
-      <w:pPr>
-        <w:jc w:val="center"/>
-        <w:rPr>
-          <w:sz w:val="24"/>
-          <w:u w:val="single"/>
-        </w:rPr>
-      </w:pPr>
-    </w:p>
-    <w:p>
-      <w:pPr>
-        <w:jc w:val="center"/>
-        <w:rPr>
-          <w:sz w:val="24"/>
-          <w:u w:val="single"/>
-        </w:rPr>
-      </w:pPr>
-      <w:r>
-        <w:rPr>
-          <w:sz w:val="24"/>
-          <w:u w:val="single"/>
-        </w:rPr>
-        <w:t>Letter of Termination</w:t>
-      </w:r>
-    </w:p>
-    <w:p>
-      <w:pPr>
-        <w:jc w:val="center"/>
-        <w:rPr>
-          <w:sz w:val="24"/>
-          <w:u w:val="single"/>
-        </w:rPr>
-      </w:pPr>
-      <w:hyperlink r:id="rId47" w:history="1">
-        <w:r>
-          <w:rPr>
-            <w:rStyle w:val="Hyperlink"/>
-            <w:sz w:val="24"/>
-          </w:rPr>
-          <w:t>https://www.jamescumminsbookseller.com/pictures/medium/39676.jpg</w:t>
-        </w:r>
-      </w:hyperlink>
-    </w:p>
-    <w:p>
-      <w:pPr>
-        <w:rPr>
-          <w:sz w:val="24"/>
-          <w:u w:val="single"/>
-        </w:rPr>
-      </w:pPr>
-    </w:p>
-    <w:p>
-      <w:pPr>
-        <w:jc w:val="center"/>
-        <w:rPr>
-          <w:b/>
-          <w:sz w:val="24"/>
-          <w:u w:val="single"/>
-        </w:rPr>
-      </w:pPr>
-      <w:r>
-        <w:rPr>
-          <w:b/>
-          <w:sz w:val="24"/>
-          <w:u w:val="single"/>
-        </w:rPr>
-        <w:t>Rooms</w:t>
-      </w:r>
-    </w:p>
-    <w:p>
-      <w:pPr>
-        <w:jc w:val="center"/>
-        <w:rPr>
-          <w:sz w:val="24"/>
-          <w:u w:val="single"/>
-        </w:rPr>
-      </w:pPr>
-      <w:r>
-        <w:rPr>
-          <w:sz w:val="24"/>
-          <w:u w:val="single"/>
-        </w:rPr>
-        <w:t>Lounge</w:t>
-      </w:r>
-    </w:p>
-    <w:p>
-      <w:pPr>
-        <w:jc w:val="center"/>
-        <w:rPr>
-          <w:sz w:val="24"/>
-          <w:u w:val="single"/>
-        </w:rPr>
-      </w:pPr>
-      <w:hyperlink r:id="rId48" w:history="1">
-        <w:r>
-          <w:rPr>
-            <w:rStyle w:val="Hyperlink"/>
-            <w:sz w:val="24"/>
-          </w:rPr>
-          <w:t>http://www.chicagopostcardmuseum.org/images/exhibit_halls/art_institute_of_chicago/ThornePhoto_Jeremiah_Lee_Mansion_Drawing_Room_MA_1768.jpg</w:t>
-        </w:r>
-      </w:hyperlink>
-    </w:p>
-    <w:p>
-      <w:pPr>
-        <w:jc w:val="center"/>
-        <w:rPr>
-          <w:sz w:val="24"/>
-          <w:u w:val="single"/>
-        </w:rPr>
-      </w:pPr>
-    </w:p>
-    <w:p>
-      <w:pPr>
-        <w:jc w:val="center"/>
-        <w:rPr>
-          <w:sz w:val="24"/>
-          <w:u w:val="single"/>
-        </w:rPr>
-      </w:pPr>
-      <w:r>
-        <w:rPr>
-          <w:sz w:val="24"/>
-          <w:u w:val="single"/>
-        </w:rPr>
-        <w:t>Kitchen</w:t>
-      </w:r>
-    </w:p>
-    <w:p>
-      <w:pPr>
-        <w:jc w:val="center"/>
-        <w:rPr>
-          <w:sz w:val="24"/>
-          <w:u w:val="single"/>
-        </w:rPr>
-      </w:pPr>
-      <w:hyperlink r:id="rId49" w:history="1">
-        <w:r>
-          <w:rPr>
-            <w:rStyle w:val="Hyperlink"/>
-            <w:sz w:val="24"/>
-          </w:rPr>
-          <w:t>http://kilaz.co/wp-content/uploads/2016/06/kitchen-chandeliers-access-lighting-glass-wall-sconce-chandelier-glass-brass-sconce.jpg</w:t>
-        </w:r>
-      </w:hyperlink>
-    </w:p>
-    <w:p>
-      <w:pPr>
-        <w:jc w:val="center"/>
-        <w:rPr>
-          <w:sz w:val="24"/>
-          <w:u w:val="single"/>
-        </w:rPr>
-      </w:pPr>
-    </w:p>
-    <w:p>
-      <w:pPr>
-        <w:jc w:val="center"/>
-        <w:rPr>
-          <w:sz w:val="24"/>
-          <w:u w:val="single"/>
-        </w:rPr>
-      </w:pPr>
-      <w:r>
-        <w:rPr>
-          <w:sz w:val="24"/>
-          <w:u w:val="single"/>
-        </w:rPr>
-        <w:t>Hallway</w:t>
-      </w:r>
-    </w:p>
-    <w:p>
-      <w:pPr>
-        <w:jc w:val="center"/>
-        <w:rPr>
-          <w:sz w:val="24"/>
-          <w:u w:val="single"/>
-        </w:rPr>
-      </w:pPr>
-      <w:hyperlink r:id="rId50" w:history="1">
-        <w:r>
-          <w:rPr>
-            <w:rStyle w:val="Hyperlink"/>
-            <w:sz w:val="24"/>
-          </w:rPr>
-          <w:t>http://www.driehausmuseum.org/img/blog/Main_Hall_big.jpg</w:t>
-        </w:r>
-      </w:hyperlink>
-    </w:p>
-    <w:p>
-      <w:pPr>
-        <w:jc w:val="center"/>
-        <w:rPr>
-          <w:sz w:val="24"/>
-          <w:u w:val="single"/>
-        </w:rPr>
-      </w:pPr>
-    </w:p>
-    <w:p>
-      <w:pPr>
-        <w:jc w:val="center"/>
-        <w:rPr>
-          <w:sz w:val="24"/>
-          <w:u w:val="single"/>
-        </w:rPr>
-      </w:pPr>
-      <w:r>
-        <w:rPr>
-          <w:sz w:val="24"/>
-          <w:u w:val="single"/>
-        </w:rPr>
-        <w:t>Bedroom</w:t>
-      </w:r>
-    </w:p>
-    <w:p>
-      <w:pPr>
-        <w:jc w:val="center"/>
-        <w:rPr>
-          <w:sz w:val="24"/>
-          <w:u w:val="single"/>
-        </w:rPr>
-      </w:pPr>
-      <w:hyperlink r:id="rId51" w:history="1">
-        <w:r>
-          <w:rPr>
-            <w:rStyle w:val="Hyperlink"/>
-            <w:sz w:val="24"/>
-          </w:rPr>
-          <w:t>http://www.amazadesign.com/wp-content/uploads/Glamorous-Calm-King-Bedroom-Sets-With-Bed-Mattress-For-Aparment-Design-Ideas-With-Modern-Traditional-Furniture-Sets-Ideas-And-Beautiful-Rug-Design-Also-Laminate-Dark-Wood-Flooring-Ideas.jpg</w:t>
-        </w:r>
-      </w:hyperlink>
-    </w:p>
-    <w:p>
-      <w:pPr>
-        <w:jc w:val="center"/>
-        <w:rPr>
-          <w:sz w:val="24"/>
-          <w:u w:val="single"/>
-        </w:rPr>
-      </w:pPr>
-    </w:p>
-    <w:p>
-      <w:pPr>
-        <w:jc w:val="center"/>
-        <w:rPr>
-          <w:sz w:val="24"/>
-          <w:u w:val="single"/>
-        </w:rPr>
-      </w:pPr>
-      <w:r>
-        <w:rPr>
-          <w:sz w:val="24"/>
-          <w:u w:val="single"/>
-        </w:rPr>
-        <w:t>Library</w:t>
-      </w:r>
-    </w:p>
-    <w:p>
-      <w:pPr>
-        <w:jc w:val="center"/>
-        <w:rPr>
-          <w:sz w:val="24"/>
-          <w:u w:val="single"/>
-        </w:rPr>
-      </w:pPr>
-      <w:hyperlink r:id="rId52" w:history="1">
-        <w:r>
-          <w:rPr>
-            <w:rStyle w:val="Hyperlink"/>
-            <w:sz w:val="24"/>
-          </w:rPr>
-          <w:t>http://lowres-picturecabinet.com.s3-eu-west-1.amazonaws.com/115/main/1/343983.jpg</w:t>
-        </w:r>
-      </w:hyperlink>
-    </w:p>
-    <w:p>
-      <w:pPr>
-        <w:jc w:val="center"/>
-        <w:rPr>
-          <w:sz w:val="24"/>
-          <w:u w:val="single"/>
-        </w:rPr>
-      </w:pPr>
-    </w:p>
-    <w:p>
-      <w:pPr>
-        <w:jc w:val="center"/>
-        <w:rPr>
-          <w:sz w:val="24"/>
-          <w:u w:val="single"/>
-        </w:rPr>
-      </w:pPr>
-    </w:p>
-    <w:p>
-      <w:pPr>
-        <w:jc w:val="center"/>
-        <w:rPr>
-          <w:sz w:val="24"/>
-          <w:u w:val="single"/>
-        </w:rPr>
-      </w:pPr>
-    </w:p>
-    <w:p>
-      <w:pPr>
-        <w:jc w:val="center"/>
-        <w:rPr>
-          <w:sz w:val="24"/>
-          <w:u w:val="single"/>
-        </w:rPr>
-      </w:pPr>
-      <w:r>
-        <w:rPr>
-          <w:sz w:val="24"/>
-          <w:u w:val="single"/>
-        </w:rPr>
-        <w:lastRenderedPageBreak/>
-        <w:t>Office</w:t>
-      </w:r>
-    </w:p>
-    <w:p>
-      <w:pPr>
-        <w:jc w:val="center"/>
-        <w:rPr>
-          <w:sz w:val="24"/>
-          <w:u w:val="single"/>
-        </w:rPr>
-      </w:pPr>
-      <w:hyperlink r:id="rId53" w:history="1">
-        <w:r>
-          <w:rPr>
-            <w:rStyle w:val="Hyperlink"/>
-            <w:sz w:val="24"/>
-          </w:rPr>
-          <w:t>http://www.connectorcountry.com/wp-content/uploads/2017/09/full-size-of-home-decor-amazing-ideas-living-room-modern-together-with-innovative-captivating-office-decorating-photos-to-decorate-your.jpg</w:t>
-        </w:r>
-      </w:hyperlink>
-    </w:p>
-    <w:p>
-      <w:pPr>
-        <w:jc w:val="center"/>
-        <w:rPr>
-          <w:sz w:val="24"/>
-          <w:u w:val="single"/>
-        </w:rPr>
-      </w:pPr>
-      <w:r>
-        <w:rPr>
-          <w:sz w:val="24"/>
-          <w:u w:val="single"/>
-        </w:rPr>
-        <w:t>Frame</w:t>
-      </w:r>
-    </w:p>
-    <w:p>
-      <w:pPr>
-        <w:jc w:val="center"/>
-        <w:rPr>
-          <w:sz w:val="24"/>
-          <w:u w:val="single"/>
-        </w:rPr>
-      </w:pPr>
-      <w:hyperlink r:id="rId54" w:history="1">
-        <w:r>
-          <w:rPr>
-            <w:rStyle w:val="Hyperlink"/>
-            <w:sz w:val="24"/>
-          </w:rPr>
-          <w:t>https://s-media-cache-ak0.pinimg.com/originals/c0/3b/2c/c03b2cb5cc1e04bbe8dc1763e1ea49d6.png</w:t>
-        </w:r>
-      </w:hyperlink>
-    </w:p>
-    <w:p>
-      <w:pPr>
-        <w:jc w:val="center"/>
-        <w:rPr>
-          <w:sz w:val="24"/>
-          <w:u w:val="single"/>
-        </w:rPr>
-      </w:pPr>
-    </w:p>
-    <w:p>
-      <w:pPr>
-        <w:jc w:val="center"/>
-        <w:rPr>
-          <w:b/>
-          <w:sz w:val="24"/>
-          <w:u w:val="single"/>
-        </w:rPr>
-      </w:pPr>
-      <w:r>
-        <w:rPr>
-          <w:b/>
-          <w:sz w:val="24"/>
-          <w:u w:val="single"/>
-        </w:rPr>
-        <w:t>Background Images</w:t>
-      </w:r>
-    </w:p>
-    <w:p>
-      <w:pPr>
-        <w:jc w:val="center"/>
-        <w:rPr>
-          <w:sz w:val="24"/>
-          <w:u w:val="single"/>
-        </w:rPr>
-      </w:pPr>
-      <w:r>
-        <w:rPr>
-          <w:sz w:val="24"/>
-          <w:u w:val="single"/>
-        </w:rPr>
-        <w:t>Background Wallpaper</w:t>
-      </w:r>
-    </w:p>
-    <w:p>
-      <w:pPr>
-        <w:jc w:val="center"/>
-        <w:rPr>
-          <w:sz w:val="24"/>
-          <w:u w:val="single"/>
-        </w:rPr>
-      </w:pPr>
-      <w:hyperlink r:id="rId55" w:history="1">
-        <w:r>
-          <w:rPr>
-            <w:rStyle w:val="Hyperlink"/>
-            <w:sz w:val="24"/>
-          </w:rPr>
-          <w:t>http://eskipaper.com/images/victorian-wallpaper-2.jpg</w:t>
-        </w:r>
-      </w:hyperlink>
-    </w:p>
-    <w:p>
-      <w:pPr>
-        <w:jc w:val="center"/>
-        <w:rPr>
-          <w:sz w:val="24"/>
-          <w:u w:val="single"/>
-        </w:rPr>
-      </w:pPr>
-    </w:p>
-    <w:p>
-      <w:pPr>
-        <w:jc w:val="center"/>
-        <w:rPr>
-          <w:sz w:val="24"/>
-          <w:u w:val="single"/>
-        </w:rPr>
-      </w:pPr>
-      <w:r>
-        <w:rPr>
-          <w:sz w:val="24"/>
-          <w:u w:val="single"/>
-        </w:rPr>
-        <w:t>Mini-Map</w:t>
-      </w:r>
-    </w:p>
-    <w:p>
-      <w:pPr>
-        <w:jc w:val="center"/>
-        <w:rPr>
-          <w:sz w:val="24"/>
-          <w:u w:val="single"/>
-        </w:rPr>
-      </w:pPr>
-    </w:p>
-    <w:p>
-      <w:pPr>
-        <w:jc w:val="center"/>
-        <w:rPr>
-          <w:b/>
-          <w:sz w:val="24"/>
-          <w:u w:val="single"/>
-        </w:rPr>
-      </w:pPr>
-      <w:r>
-        <w:rPr>
-          <w:b/>
-          <w:sz w:val="24"/>
-          <w:u w:val="single"/>
-        </w:rPr>
-        <w:t>Epilogue Images</w:t>
-      </w:r>
-    </w:p>
-    <w:p>
-      <w:pPr>
-        <w:jc w:val="center"/>
-        <w:rPr>
-          <w:sz w:val="24"/>
-          <w:u w:val="single"/>
-        </w:rPr>
-      </w:pPr>
-      <w:r>
-        <w:rPr>
-          <w:sz w:val="24"/>
-          <w:u w:val="single"/>
-        </w:rPr>
-        <w:t>Butler Free</w:t>
-      </w:r>
-    </w:p>
-    <w:p>
-      <w:pPr>
-        <w:jc w:val="center"/>
-        <w:rPr>
-          <w:sz w:val="24"/>
-          <w:u w:val="single"/>
-        </w:rPr>
-      </w:pPr>
-      <w:hyperlink r:id="rId56" w:history="1">
-        <w:r>
-          <w:rPr>
-            <w:rStyle w:val="Hyperlink"/>
-            <w:sz w:val="24"/>
-          </w:rPr>
-          <w:t>http://upload.wikimedia.org/wikipedia/commons/e/ee/Amesservants.jpg</w:t>
-        </w:r>
-      </w:hyperlink>
-    </w:p>
-    <w:p>
-      <w:pPr>
-        <w:jc w:val="center"/>
-        <w:rPr>
-          <w:sz w:val="24"/>
-          <w:u w:val="single"/>
-        </w:rPr>
-      </w:pPr>
-    </w:p>
-    <w:p>
-      <w:pPr>
-        <w:jc w:val="center"/>
-        <w:rPr>
-          <w:sz w:val="24"/>
-          <w:u w:val="single"/>
-        </w:rPr>
-      </w:pPr>
-      <w:r>
-        <w:rPr>
-          <w:sz w:val="24"/>
-          <w:u w:val="single"/>
-        </w:rPr>
-        <w:t>Politician Free</w:t>
-      </w:r>
-    </w:p>
-    <w:p>
-      <w:pPr>
-        <w:jc w:val="center"/>
-        <w:rPr>
-          <w:sz w:val="24"/>
-          <w:u w:val="single"/>
-        </w:rPr>
-      </w:pPr>
-      <w:hyperlink r:id="rId57" w:history="1">
-        <w:r>
-          <w:rPr>
-            <w:rStyle w:val="Hyperlink"/>
-            <w:sz w:val="24"/>
-          </w:rPr>
-          <w:t>https://twt-media.washtimes.com/media/image/2017/03/30/aptopix_britain_brexit_96536.jpg</w:t>
-        </w:r>
-      </w:hyperlink>
-    </w:p>
-    <w:p>
-      <w:pPr>
-        <w:jc w:val="center"/>
-        <w:rPr>
-          <w:sz w:val="24"/>
-          <w:u w:val="single"/>
-        </w:rPr>
-      </w:pPr>
-    </w:p>
-    <w:p>
-      <w:pPr>
-        <w:jc w:val="center"/>
-        <w:rPr>
-          <w:sz w:val="24"/>
-          <w:u w:val="single"/>
-        </w:rPr>
-      </w:pPr>
-      <w:r>
-        <w:rPr>
-          <w:sz w:val="24"/>
-          <w:u w:val="single"/>
-        </w:rPr>
-        <w:t>Rival Free</w:t>
-      </w:r>
-    </w:p>
-    <w:p>
-      <w:pPr>
-        <w:jc w:val="center"/>
-        <w:rPr>
-          <w:sz w:val="24"/>
-          <w:u w:val="single"/>
-        </w:rPr>
-      </w:pPr>
-      <w:hyperlink r:id="rId58" w:history="1">
-        <w:r>
-          <w:rPr>
-            <w:rStyle w:val="Hyperlink"/>
-            <w:sz w:val="24"/>
-          </w:rPr>
-          <w:t>http://www.nrm.org.uk/img/nrm/worksphotos/Crewe/1996-7316_CR_MC_335.jpg</w:t>
-        </w:r>
-      </w:hyperlink>
-    </w:p>
-    <w:p>
-      <w:pPr>
-        <w:jc w:val="center"/>
-        <w:rPr>
-          <w:sz w:val="24"/>
-          <w:u w:val="single"/>
-        </w:rPr>
-      </w:pPr>
-    </w:p>
-    <w:p>
-      <w:pPr>
-        <w:jc w:val="center"/>
-        <w:rPr>
-          <w:sz w:val="24"/>
-          <w:u w:val="single"/>
-        </w:rPr>
-      </w:pPr>
-      <w:r>
-        <w:rPr>
-          <w:sz w:val="24"/>
-          <w:u w:val="single"/>
-        </w:rPr>
-        <w:t>Sister Free</w:t>
-      </w:r>
-    </w:p>
-    <w:p>
-      <w:pPr>
-        <w:jc w:val="center"/>
-        <w:rPr>
-          <w:sz w:val="24"/>
-          <w:u w:val="single"/>
-        </w:rPr>
-      </w:pPr>
-      <w:hyperlink r:id="rId59" w:history="1">
-        <w:r>
-          <w:rPr>
-            <w:rStyle w:val="Hyperlink"/>
-            <w:sz w:val="24"/>
-          </w:rPr>
-          <w:t>https://socialistworker.org/sites/default/files/images/AmalgamatedClothingWorkersStrike1915-a.jpg</w:t>
-        </w:r>
-      </w:hyperlink>
-    </w:p>
-    <w:p>
-      <w:pPr>
-        <w:jc w:val="center"/>
-        <w:rPr>
-          <w:sz w:val="24"/>
-          <w:u w:val="single"/>
-        </w:rPr>
-      </w:pPr>
-    </w:p>
-    <w:p>
-      <w:pPr>
-        <w:jc w:val="center"/>
-        <w:rPr>
-          <w:sz w:val="24"/>
-          <w:u w:val="single"/>
-        </w:rPr>
-      </w:pPr>
-      <w:r>
-        <w:rPr>
-          <w:sz w:val="24"/>
-          <w:u w:val="single"/>
-        </w:rPr>
-        <w:t>Prison Cell</w:t>
-      </w:r>
-    </w:p>
-    <w:p>
-      <w:pPr>
-        <w:jc w:val="center"/>
-        <w:rPr>
-          <w:sz w:val="24"/>
-          <w:u w:val="single"/>
-        </w:rPr>
-      </w:pPr>
-      <w:hyperlink r:id="rId60" w:history="1">
-        <w:r>
-          <w:rPr>
-            <w:rStyle w:val="Hyperlink"/>
-            <w:sz w:val="24"/>
-          </w:rPr>
-          <w:t>https://www.gannett-cdn.com/-mm-/2a86b1d7123b86acb53df25eb242bce249eb2d91/c=0-198-3888-2395&amp;r=x1683&amp;c=3200x1680/local/-/media/2017/11/07/TennGroup/JacksonTN/636456636396777321-ThinkstockPhotos-454176809.jpg</w:t>
-        </w:r>
-      </w:hyperlink>
-    </w:p>
-    <w:p>
-      <w:pPr>
-        <w:jc w:val="center"/>
-        <w:rPr>
-          <w:sz w:val="24"/>
-          <w:u w:val="single"/>
-        </w:rPr>
-      </w:pPr>
-    </w:p>
-    <w:p>
-      <w:pPr>
-        <w:jc w:val="center"/>
-        <w:rPr>
-          <w:b/>
-          <w:sz w:val="24"/>
-          <w:u w:val="single"/>
-        </w:rPr>
-      </w:pPr>
-      <w:r>
-        <w:rPr>
-          <w:b/>
-          <w:sz w:val="24"/>
-          <w:u w:val="single"/>
-        </w:rPr>
-        <w:t>Music and Sounds</w:t>
-      </w:r>
-    </w:p>
-    <w:p>
-      <w:pPr>
-        <w:jc w:val="center"/>
-        <w:rPr>
-          <w:b/>
-          <w:sz w:val="24"/>
-          <w:u w:val="single"/>
-        </w:rPr>
-      </w:pPr>
-    </w:p>
-    <w:p>
-      <w:pPr>
-        <w:jc w:val="center"/>
-        <w:rPr>
-          <w:b/>
-          <w:sz w:val="24"/>
-          <w:u w:val="single"/>
-        </w:rPr>
-      </w:pPr>
-      <w:r>
-        <w:rPr>
-          <w:b/>
-          <w:sz w:val="24"/>
-          <w:u w:val="single"/>
-        </w:rPr>
-        <w:t>Other</w:t>
-      </w:r>
-    </w:p>
-    <w:p>
-      <w:pPr>
-        <w:jc w:val="center"/>
-        <w:rPr>
-          <w:sz w:val="24"/>
-          <w:u w:val="single"/>
-        </w:rPr>
-      </w:pPr>
-      <w:r>
-        <w:rPr>
-          <w:sz w:val="24"/>
-          <w:u w:val="single"/>
-        </w:rPr>
-        <w:t>Invite</w:t>
-      </w:r>
-    </w:p>
-    <w:p>
-      <w:pPr>
-        <w:jc w:val="center"/>
-        <w:rPr>
-          <w:sz w:val="24"/>
-          <w:u w:val="single"/>
-        </w:rPr>
-      </w:pPr>
-      <w:hyperlink r:id="rId61" w:history="1">
-        <w:r>
-          <w:rPr>
-            <w:rStyle w:val="Hyperlink"/>
-            <w:sz w:val="24"/>
-          </w:rPr>
-          <w:t>http://gomezisdan.com/images/postcard-web.png</w:t>
-        </w:r>
-      </w:hyperlink>
-    </w:p>
-    <w:p>
-      <w:pPr>
-        <w:jc w:val="center"/>
-        <w:rPr>
-          <w:sz w:val="24"/>
-          <w:u w:val="single"/>
-        </w:rPr>
-      </w:pPr>
-      <w:hyperlink r:id="rId62" w:history="1">
-        <w:r>
-          <w:rPr>
-            <w:rStyle w:val="Hyperlink"/>
-            <w:sz w:val="24"/>
-          </w:rPr>
-          <w:t>http://gomezisdan.com/images/postcard-back-plain.png</w:t>
-        </w:r>
-      </w:hyperlink>
-    </w:p>
-    <w:p>
-      <w:pPr>
-        <w:jc w:val="center"/>
-        <w:rPr>
-          <w:sz w:val="24"/>
-          <w:u w:val="single"/>
-        </w:rPr>
-      </w:pPr>
-      <w:r>
-        <w:rPr>
-          <w:sz w:val="24"/>
-          <w:u w:val="single"/>
-        </w:rPr>
-        <w:t>Conversation Frame</w:t>
-      </w:r>
-    </w:p>
-    <w:p>
-      <w:pPr>
-        <w:jc w:val="center"/>
-        <w:rPr>
-          <w:sz w:val="24"/>
-          <w:u w:val="single"/>
-        </w:rPr>
-      </w:pPr>
-      <w:hyperlink r:id="rId63" w:history="1">
-        <w:r>
-          <w:rPr>
-            <w:rStyle w:val="Hyperlink"/>
-            <w:sz w:val="24"/>
-          </w:rPr>
-          <w:t>https://media.overstockart.com/optimized/cache/data/frames/FR-6996G24X36-1000x1000.png</w:t>
+          <w:t>https://jwa.org/sites/jwa.org/files/styles/default_full/public/mediaobjects/gwhints1.jpg?itok=6maIeOey</w:t>
         </w:r>
       </w:hyperlink>
     </w:p>
@@ -2734,6 +1730,1008 @@
       </w:pPr>
       <w:bookmarkStart w:id="0" w:name="_GoBack"/>
       <w:bookmarkEnd w:id="0"/>
+    </w:p>
+    <w:p>
+      <w:pPr>
+        <w:jc w:val="center"/>
+        <w:rPr>
+          <w:sz w:val="24"/>
+          <w:u w:val="single"/>
+        </w:rPr>
+      </w:pPr>
+      <w:r>
+        <w:rPr>
+          <w:sz w:val="24"/>
+          <w:u w:val="single"/>
+        </w:rPr>
+        <w:t>Threatening Letter</w:t>
+      </w:r>
+    </w:p>
+    <w:p>
+      <w:pPr>
+        <w:jc w:val="center"/>
+        <w:rPr>
+          <w:sz w:val="24"/>
+          <w:u w:val="single"/>
+        </w:rPr>
+      </w:pPr>
+      <w:hyperlink r:id="rId43" w:history="1">
+        <w:r>
+          <w:rPr>
+            <w:rStyle w:val="Hyperlink"/>
+            <w:sz w:val="24"/>
+          </w:rPr>
+          <w:t>http://waller.ub.uu.se/images/Waller_Ms_dk/01521/f_001a.jpg</w:t>
+        </w:r>
+      </w:hyperlink>
+    </w:p>
+    <w:p>
+      <w:pPr>
+        <w:jc w:val="center"/>
+        <w:rPr>
+          <w:sz w:val="24"/>
+          <w:u w:val="single"/>
+        </w:rPr>
+      </w:pPr>
+    </w:p>
+    <w:p>
+      <w:pPr>
+        <w:jc w:val="center"/>
+        <w:rPr>
+          <w:sz w:val="24"/>
+          <w:u w:val="single"/>
+        </w:rPr>
+      </w:pPr>
+      <w:r>
+        <w:rPr>
+          <w:sz w:val="24"/>
+          <w:u w:val="single"/>
+        </w:rPr>
+        <w:t>Ledger</w:t>
+      </w:r>
+    </w:p>
+    <w:p>
+      <w:pPr>
+        <w:jc w:val="center"/>
+        <w:rPr>
+          <w:sz w:val="24"/>
+          <w:u w:val="single"/>
+        </w:rPr>
+      </w:pPr>
+      <w:hyperlink r:id="rId44" w:history="1">
+        <w:r>
+          <w:rPr>
+            <w:rStyle w:val="Hyperlink"/>
+            <w:sz w:val="24"/>
+          </w:rPr>
+          <w:t>https://thumbs.worthpoint.com/zoom/images3/1/0413/04/c1890-1900-ledger-photography-film_1_dd07761334c7c859549d3a870913f7ea.jpg</w:t>
+        </w:r>
+      </w:hyperlink>
+    </w:p>
+    <w:p>
+      <w:pPr>
+        <w:jc w:val="center"/>
+        <w:rPr>
+          <w:sz w:val="24"/>
+          <w:u w:val="single"/>
+        </w:rPr>
+      </w:pPr>
+    </w:p>
+    <w:p>
+      <w:pPr>
+        <w:jc w:val="center"/>
+        <w:rPr>
+          <w:sz w:val="24"/>
+          <w:u w:val="single"/>
+        </w:rPr>
+      </w:pPr>
+      <w:r>
+        <w:rPr>
+          <w:sz w:val="24"/>
+          <w:u w:val="single"/>
+        </w:rPr>
+        <w:t>RSVPs</w:t>
+      </w:r>
+    </w:p>
+    <w:p>
+      <w:pPr>
+        <w:jc w:val="center"/>
+        <w:rPr>
+          <w:sz w:val="24"/>
+          <w:u w:val="single"/>
+        </w:rPr>
+      </w:pPr>
+      <w:hyperlink r:id="rId45" w:history="1">
+        <w:r>
+          <w:rPr>
+            <w:rStyle w:val="Hyperlink"/>
+            <w:sz w:val="24"/>
+          </w:rPr>
+          <w:t>https://cdn.pixabay.com/photo/2017/01/29/21/25/background-2019432_640.png</w:t>
+        </w:r>
+      </w:hyperlink>
+    </w:p>
+    <w:p>
+      <w:pPr>
+        <w:jc w:val="center"/>
+        <w:rPr>
+          <w:sz w:val="24"/>
+          <w:u w:val="single"/>
+        </w:rPr>
+      </w:pPr>
+    </w:p>
+    <w:p>
+      <w:pPr>
+        <w:jc w:val="center"/>
+        <w:rPr>
+          <w:sz w:val="24"/>
+          <w:u w:val="single"/>
+        </w:rPr>
+      </w:pPr>
+      <w:r>
+        <w:rPr>
+          <w:sz w:val="24"/>
+          <w:u w:val="single"/>
+        </w:rPr>
+        <w:t>Diary</w:t>
+      </w:r>
+    </w:p>
+    <w:p>
+      <w:pPr>
+        <w:jc w:val="center"/>
+        <w:rPr>
+          <w:sz w:val="24"/>
+          <w:u w:val="single"/>
+        </w:rPr>
+      </w:pPr>
+      <w:hyperlink r:id="rId46" w:history="1">
+        <w:r>
+          <w:rPr>
+            <w:rStyle w:val="Hyperlink"/>
+            <w:sz w:val="24"/>
+          </w:rPr>
+          <w:t>https://alwaysbackroads.files.wordpress.com/2012/05/atc-9jun1900-page.jpg</w:t>
+        </w:r>
+      </w:hyperlink>
+    </w:p>
+    <w:p>
+      <w:pPr>
+        <w:jc w:val="center"/>
+        <w:rPr>
+          <w:sz w:val="24"/>
+          <w:u w:val="single"/>
+        </w:rPr>
+      </w:pPr>
+    </w:p>
+    <w:p>
+      <w:pPr>
+        <w:jc w:val="center"/>
+        <w:rPr>
+          <w:sz w:val="24"/>
+          <w:u w:val="single"/>
+        </w:rPr>
+      </w:pPr>
+      <w:r>
+        <w:rPr>
+          <w:sz w:val="24"/>
+          <w:u w:val="single"/>
+        </w:rPr>
+        <w:t>Letter of Termination</w:t>
+      </w:r>
+    </w:p>
+    <w:p>
+      <w:pPr>
+        <w:jc w:val="center"/>
+        <w:rPr>
+          <w:sz w:val="24"/>
+          <w:u w:val="single"/>
+        </w:rPr>
+      </w:pPr>
+      <w:hyperlink r:id="rId47" w:history="1">
+        <w:r>
+          <w:rPr>
+            <w:rStyle w:val="Hyperlink"/>
+            <w:sz w:val="24"/>
+          </w:rPr>
+          <w:t>https://www.jamescumminsbookseller.com/pictures/medium/39676.jpg</w:t>
+        </w:r>
+      </w:hyperlink>
+    </w:p>
+    <w:p>
+      <w:pPr>
+        <w:rPr>
+          <w:sz w:val="24"/>
+          <w:u w:val="single"/>
+        </w:rPr>
+      </w:pPr>
+    </w:p>
+    <w:p>
+      <w:pPr>
+        <w:jc w:val="center"/>
+        <w:rPr>
+          <w:b/>
+          <w:sz w:val="24"/>
+          <w:u w:val="single"/>
+        </w:rPr>
+      </w:pPr>
+      <w:r>
+        <w:rPr>
+          <w:b/>
+          <w:sz w:val="24"/>
+          <w:u w:val="single"/>
+        </w:rPr>
+        <w:t>Rooms</w:t>
+      </w:r>
+    </w:p>
+    <w:p>
+      <w:pPr>
+        <w:jc w:val="center"/>
+        <w:rPr>
+          <w:sz w:val="24"/>
+          <w:u w:val="single"/>
+        </w:rPr>
+      </w:pPr>
+      <w:r>
+        <w:rPr>
+          <w:sz w:val="24"/>
+          <w:u w:val="single"/>
+        </w:rPr>
+        <w:t>Lounge</w:t>
+      </w:r>
+    </w:p>
+    <w:p>
+      <w:pPr>
+        <w:jc w:val="center"/>
+        <w:rPr>
+          <w:sz w:val="24"/>
+          <w:u w:val="single"/>
+        </w:rPr>
+      </w:pPr>
+      <w:hyperlink r:id="rId48" w:history="1">
+        <w:r>
+          <w:rPr>
+            <w:rStyle w:val="Hyperlink"/>
+            <w:sz w:val="24"/>
+          </w:rPr>
+          <w:t>http://www.chicagopostcardmuseum.org/images/exhibit_halls/art_institute_of_chicago/ThornePhoto_Jeremiah_Lee_Mansion_Drawing_Room_MA_1768.jpg</w:t>
+        </w:r>
+      </w:hyperlink>
+    </w:p>
+    <w:p>
+      <w:pPr>
+        <w:jc w:val="center"/>
+        <w:rPr>
+          <w:sz w:val="24"/>
+          <w:u w:val="single"/>
+        </w:rPr>
+      </w:pPr>
+    </w:p>
+    <w:p>
+      <w:pPr>
+        <w:jc w:val="center"/>
+        <w:rPr>
+          <w:sz w:val="24"/>
+          <w:u w:val="single"/>
+        </w:rPr>
+      </w:pPr>
+      <w:r>
+        <w:rPr>
+          <w:sz w:val="24"/>
+          <w:u w:val="single"/>
+        </w:rPr>
+        <w:t>Kitchen</w:t>
+      </w:r>
+    </w:p>
+    <w:p>
+      <w:pPr>
+        <w:jc w:val="center"/>
+        <w:rPr>
+          <w:sz w:val="24"/>
+          <w:u w:val="single"/>
+        </w:rPr>
+      </w:pPr>
+      <w:hyperlink r:id="rId49" w:history="1">
+        <w:r>
+          <w:rPr>
+            <w:rStyle w:val="Hyperlink"/>
+            <w:sz w:val="24"/>
+          </w:rPr>
+          <w:t>http://kilaz.co/wp-content/uploads/2016/06/kitchen-chandeliers-access-lighting-glass-wall-sconce-chandelier-glass-brass-sconce.jpg</w:t>
+        </w:r>
+      </w:hyperlink>
+    </w:p>
+    <w:p>
+      <w:pPr>
+        <w:jc w:val="center"/>
+        <w:rPr>
+          <w:sz w:val="24"/>
+          <w:u w:val="single"/>
+        </w:rPr>
+      </w:pPr>
+    </w:p>
+    <w:p>
+      <w:pPr>
+        <w:jc w:val="center"/>
+        <w:rPr>
+          <w:sz w:val="24"/>
+          <w:u w:val="single"/>
+        </w:rPr>
+      </w:pPr>
+      <w:r>
+        <w:rPr>
+          <w:sz w:val="24"/>
+          <w:u w:val="single"/>
+        </w:rPr>
+        <w:t>Hallway</w:t>
+      </w:r>
+    </w:p>
+    <w:p>
+      <w:pPr>
+        <w:jc w:val="center"/>
+        <w:rPr>
+          <w:sz w:val="24"/>
+          <w:u w:val="single"/>
+        </w:rPr>
+      </w:pPr>
+      <w:hyperlink r:id="rId50" w:history="1">
+        <w:r>
+          <w:rPr>
+            <w:rStyle w:val="Hyperlink"/>
+            <w:sz w:val="24"/>
+          </w:rPr>
+          <w:t>http://www.driehausmuseum.org/img/blog/Main_Hall_big.jpg</w:t>
+        </w:r>
+      </w:hyperlink>
+    </w:p>
+    <w:p>
+      <w:pPr>
+        <w:jc w:val="center"/>
+        <w:rPr>
+          <w:sz w:val="24"/>
+          <w:u w:val="single"/>
+        </w:rPr>
+      </w:pPr>
+    </w:p>
+    <w:p>
+      <w:pPr>
+        <w:jc w:val="center"/>
+        <w:rPr>
+          <w:sz w:val="24"/>
+          <w:u w:val="single"/>
+        </w:rPr>
+      </w:pPr>
+      <w:r>
+        <w:rPr>
+          <w:sz w:val="24"/>
+          <w:u w:val="single"/>
+        </w:rPr>
+        <w:t>Bedroom</w:t>
+      </w:r>
+    </w:p>
+    <w:p>
+      <w:pPr>
+        <w:jc w:val="center"/>
+        <w:rPr>
+          <w:sz w:val="24"/>
+          <w:u w:val="single"/>
+        </w:rPr>
+      </w:pPr>
+      <w:hyperlink r:id="rId51" w:history="1">
+        <w:r>
+          <w:rPr>
+            <w:rStyle w:val="Hyperlink"/>
+            <w:sz w:val="24"/>
+          </w:rPr>
+          <w:t>http://www.amazadesign.com/wp-content/uploads/Glamorous-Calm-King-Bedroom-Sets-With-Bed-Mattress-For-Aparment-Design-Ideas-With-Modern-Traditional-Furniture-Sets-Ideas-And-Beautiful-Rug-Design-Also-Laminate-Dark-Wood-Flooring-Ideas.jpg</w:t>
+        </w:r>
+      </w:hyperlink>
+    </w:p>
+    <w:p>
+      <w:pPr>
+        <w:jc w:val="center"/>
+        <w:rPr>
+          <w:sz w:val="24"/>
+          <w:u w:val="single"/>
+        </w:rPr>
+      </w:pPr>
+    </w:p>
+    <w:p>
+      <w:pPr>
+        <w:jc w:val="center"/>
+        <w:rPr>
+          <w:sz w:val="24"/>
+          <w:u w:val="single"/>
+        </w:rPr>
+      </w:pPr>
+      <w:r>
+        <w:rPr>
+          <w:sz w:val="24"/>
+          <w:u w:val="single"/>
+        </w:rPr>
+        <w:t>Library</w:t>
+      </w:r>
+    </w:p>
+    <w:p>
+      <w:pPr>
+        <w:jc w:val="center"/>
+        <w:rPr>
+          <w:sz w:val="24"/>
+          <w:u w:val="single"/>
+        </w:rPr>
+      </w:pPr>
+      <w:hyperlink r:id="rId52" w:history="1">
+        <w:r>
+          <w:rPr>
+            <w:rStyle w:val="Hyperlink"/>
+            <w:sz w:val="24"/>
+          </w:rPr>
+          <w:t>http://lowres-picturecabinet.com.s3-eu-west-1.amazonaws.com/115/main/1/343983.jpg</w:t>
+        </w:r>
+      </w:hyperlink>
+    </w:p>
+    <w:p>
+      <w:pPr>
+        <w:jc w:val="center"/>
+        <w:rPr>
+          <w:sz w:val="24"/>
+          <w:u w:val="single"/>
+        </w:rPr>
+      </w:pPr>
+    </w:p>
+    <w:p>
+      <w:pPr>
+        <w:jc w:val="center"/>
+        <w:rPr>
+          <w:sz w:val="24"/>
+          <w:u w:val="single"/>
+        </w:rPr>
+      </w:pPr>
+    </w:p>
+    <w:p>
+      <w:pPr>
+        <w:jc w:val="center"/>
+        <w:rPr>
+          <w:sz w:val="24"/>
+          <w:u w:val="single"/>
+        </w:rPr>
+      </w:pPr>
+    </w:p>
+    <w:p>
+      <w:pPr>
+        <w:jc w:val="center"/>
+        <w:rPr>
+          <w:sz w:val="24"/>
+          <w:u w:val="single"/>
+        </w:rPr>
+      </w:pPr>
+      <w:r>
+        <w:rPr>
+          <w:sz w:val="24"/>
+          <w:u w:val="single"/>
+        </w:rPr>
+        <w:t>Office</w:t>
+      </w:r>
+    </w:p>
+    <w:p>
+      <w:pPr>
+        <w:jc w:val="center"/>
+        <w:rPr>
+          <w:sz w:val="24"/>
+          <w:u w:val="single"/>
+        </w:rPr>
+      </w:pPr>
+      <w:hyperlink r:id="rId53" w:history="1">
+        <w:r>
+          <w:rPr>
+            <w:rStyle w:val="Hyperlink"/>
+            <w:sz w:val="24"/>
+          </w:rPr>
+          <w:t>http://www.connectorcountry.com/wp-content/uploads/2017/09/full-size-of-home-decor-amazing-ideas-living-room-modern-together-with-innovative-captivating-office-decorating-photos-to-decorate-your.jpg</w:t>
+        </w:r>
+      </w:hyperlink>
+    </w:p>
+    <w:p>
+      <w:pPr>
+        <w:jc w:val="center"/>
+        <w:rPr>
+          <w:sz w:val="24"/>
+          <w:u w:val="single"/>
+        </w:rPr>
+      </w:pPr>
+      <w:r>
+        <w:rPr>
+          <w:sz w:val="24"/>
+          <w:u w:val="single"/>
+        </w:rPr>
+        <w:t>Frame</w:t>
+      </w:r>
+    </w:p>
+    <w:p>
+      <w:pPr>
+        <w:jc w:val="center"/>
+        <w:rPr>
+          <w:sz w:val="24"/>
+          <w:u w:val="single"/>
+        </w:rPr>
+      </w:pPr>
+      <w:hyperlink r:id="rId54" w:history="1">
+        <w:r>
+          <w:rPr>
+            <w:rStyle w:val="Hyperlink"/>
+            <w:sz w:val="24"/>
+          </w:rPr>
+          <w:t>https://s-media-cache-ak0.pinimg.com/originals/c0/3b/2c/c03b2cb5cc1e04bbe8dc1763e1ea49d6.png</w:t>
+        </w:r>
+      </w:hyperlink>
+    </w:p>
+    <w:p>
+      <w:pPr>
+        <w:jc w:val="center"/>
+        <w:rPr>
+          <w:sz w:val="24"/>
+          <w:u w:val="single"/>
+        </w:rPr>
+      </w:pPr>
+    </w:p>
+    <w:p>
+      <w:pPr>
+        <w:jc w:val="center"/>
+        <w:rPr>
+          <w:b/>
+          <w:sz w:val="24"/>
+          <w:u w:val="single"/>
+        </w:rPr>
+      </w:pPr>
+      <w:r>
+        <w:rPr>
+          <w:b/>
+          <w:sz w:val="24"/>
+          <w:u w:val="single"/>
+        </w:rPr>
+        <w:t>Background Images</w:t>
+      </w:r>
+    </w:p>
+    <w:p>
+      <w:pPr>
+        <w:jc w:val="center"/>
+        <w:rPr>
+          <w:sz w:val="24"/>
+          <w:u w:val="single"/>
+        </w:rPr>
+      </w:pPr>
+      <w:r>
+        <w:rPr>
+          <w:sz w:val="24"/>
+          <w:u w:val="single"/>
+        </w:rPr>
+        <w:t>Background Wallpaper</w:t>
+      </w:r>
+    </w:p>
+    <w:p>
+      <w:pPr>
+        <w:jc w:val="center"/>
+        <w:rPr>
+          <w:sz w:val="24"/>
+          <w:u w:val="single"/>
+        </w:rPr>
+      </w:pPr>
+      <w:hyperlink r:id="rId55" w:history="1">
+        <w:r>
+          <w:rPr>
+            <w:rStyle w:val="Hyperlink"/>
+            <w:sz w:val="24"/>
+          </w:rPr>
+          <w:t>http://eskipaper.com/images/victorian-wallpaper-2.jpg</w:t>
+        </w:r>
+      </w:hyperlink>
+    </w:p>
+    <w:p>
+      <w:pPr>
+        <w:jc w:val="center"/>
+        <w:rPr>
+          <w:sz w:val="24"/>
+          <w:u w:val="single"/>
+        </w:rPr>
+      </w:pPr>
+    </w:p>
+    <w:p>
+      <w:pPr>
+        <w:jc w:val="center"/>
+        <w:rPr>
+          <w:sz w:val="24"/>
+          <w:u w:val="single"/>
+        </w:rPr>
+      </w:pPr>
+      <w:r>
+        <w:rPr>
+          <w:sz w:val="24"/>
+          <w:u w:val="single"/>
+        </w:rPr>
+        <w:t>Mini-Map</w:t>
+      </w:r>
+    </w:p>
+    <w:p>
+      <w:pPr>
+        <w:jc w:val="center"/>
+        <w:rPr>
+          <w:sz w:val="24"/>
+          <w:u w:val="single"/>
+        </w:rPr>
+      </w:pPr>
+    </w:p>
+    <w:p>
+      <w:pPr>
+        <w:jc w:val="center"/>
+        <w:rPr>
+          <w:b/>
+          <w:sz w:val="24"/>
+          <w:u w:val="single"/>
+        </w:rPr>
+      </w:pPr>
+      <w:r>
+        <w:rPr>
+          <w:b/>
+          <w:sz w:val="24"/>
+          <w:u w:val="single"/>
+        </w:rPr>
+        <w:t>Epilogue Images</w:t>
+      </w:r>
+    </w:p>
+    <w:p>
+      <w:pPr>
+        <w:jc w:val="center"/>
+        <w:rPr>
+          <w:sz w:val="24"/>
+          <w:u w:val="single"/>
+        </w:rPr>
+      </w:pPr>
+      <w:r>
+        <w:rPr>
+          <w:sz w:val="24"/>
+          <w:u w:val="single"/>
+        </w:rPr>
+        <w:t>Butler Free</w:t>
+      </w:r>
+    </w:p>
+    <w:p>
+      <w:pPr>
+        <w:jc w:val="center"/>
+        <w:rPr>
+          <w:sz w:val="24"/>
+          <w:u w:val="single"/>
+        </w:rPr>
+      </w:pPr>
+      <w:hyperlink r:id="rId56" w:history="1">
+        <w:r>
+          <w:rPr>
+            <w:rStyle w:val="Hyperlink"/>
+            <w:sz w:val="24"/>
+          </w:rPr>
+          <w:t>http://upload.wikimedia.org/wikipedia/commons/e/ee/Amesservants.jpg</w:t>
+        </w:r>
+      </w:hyperlink>
+    </w:p>
+    <w:p>
+      <w:pPr>
+        <w:jc w:val="center"/>
+        <w:rPr>
+          <w:sz w:val="24"/>
+          <w:u w:val="single"/>
+        </w:rPr>
+      </w:pPr>
+    </w:p>
+    <w:p>
+      <w:pPr>
+        <w:jc w:val="center"/>
+        <w:rPr>
+          <w:sz w:val="24"/>
+          <w:u w:val="single"/>
+        </w:rPr>
+      </w:pPr>
+      <w:r>
+        <w:rPr>
+          <w:sz w:val="24"/>
+          <w:u w:val="single"/>
+        </w:rPr>
+        <w:t>Politician Free</w:t>
+      </w:r>
+    </w:p>
+    <w:p>
+      <w:pPr>
+        <w:jc w:val="center"/>
+        <w:rPr>
+          <w:sz w:val="24"/>
+          <w:u w:val="single"/>
+        </w:rPr>
+      </w:pPr>
+      <w:hyperlink r:id="rId57" w:history="1">
+        <w:r>
+          <w:rPr>
+            <w:rStyle w:val="Hyperlink"/>
+            <w:sz w:val="24"/>
+          </w:rPr>
+          <w:t>https://twt-media.washtimes.com/media/image/2017/03/30/aptopix_britain_brexit_96536.jpg</w:t>
+        </w:r>
+      </w:hyperlink>
+    </w:p>
+    <w:p>
+      <w:pPr>
+        <w:jc w:val="center"/>
+        <w:rPr>
+          <w:sz w:val="24"/>
+          <w:u w:val="single"/>
+        </w:rPr>
+      </w:pPr>
+    </w:p>
+    <w:p>
+      <w:pPr>
+        <w:jc w:val="center"/>
+        <w:rPr>
+          <w:sz w:val="24"/>
+          <w:u w:val="single"/>
+        </w:rPr>
+      </w:pPr>
+      <w:r>
+        <w:rPr>
+          <w:sz w:val="24"/>
+          <w:u w:val="single"/>
+        </w:rPr>
+        <w:t>Rival Free</w:t>
+      </w:r>
+    </w:p>
+    <w:p>
+      <w:pPr>
+        <w:jc w:val="center"/>
+        <w:rPr>
+          <w:sz w:val="24"/>
+          <w:u w:val="single"/>
+        </w:rPr>
+      </w:pPr>
+      <w:hyperlink r:id="rId58" w:history="1">
+        <w:r>
+          <w:rPr>
+            <w:rStyle w:val="Hyperlink"/>
+            <w:sz w:val="24"/>
+          </w:rPr>
+          <w:t>http://www.nrm.org.uk/img/nrm/worksphotos/Crewe/1996-7316_CR_MC_335.jpg</w:t>
+        </w:r>
+      </w:hyperlink>
+    </w:p>
+    <w:p>
+      <w:pPr>
+        <w:jc w:val="center"/>
+        <w:rPr>
+          <w:sz w:val="24"/>
+          <w:u w:val="single"/>
+        </w:rPr>
+      </w:pPr>
+    </w:p>
+    <w:p>
+      <w:pPr>
+        <w:jc w:val="center"/>
+        <w:rPr>
+          <w:sz w:val="24"/>
+          <w:u w:val="single"/>
+        </w:rPr>
+      </w:pPr>
+      <w:r>
+        <w:rPr>
+          <w:sz w:val="24"/>
+          <w:u w:val="single"/>
+        </w:rPr>
+        <w:t>Sister Free</w:t>
+      </w:r>
+    </w:p>
+    <w:p>
+      <w:pPr>
+        <w:jc w:val="center"/>
+        <w:rPr>
+          <w:sz w:val="24"/>
+          <w:u w:val="single"/>
+        </w:rPr>
+      </w:pPr>
+      <w:hyperlink r:id="rId59" w:history="1">
+        <w:r>
+          <w:rPr>
+            <w:rStyle w:val="Hyperlink"/>
+            <w:sz w:val="24"/>
+          </w:rPr>
+          <w:t>https://socialistworker.org/sites/default/files/images/AmalgamatedClothingWorkersStrike1915-a.jpg</w:t>
+        </w:r>
+      </w:hyperlink>
+    </w:p>
+    <w:p>
+      <w:pPr>
+        <w:jc w:val="center"/>
+        <w:rPr>
+          <w:sz w:val="24"/>
+          <w:u w:val="single"/>
+        </w:rPr>
+      </w:pPr>
+    </w:p>
+    <w:p>
+      <w:pPr>
+        <w:jc w:val="center"/>
+        <w:rPr>
+          <w:sz w:val="24"/>
+          <w:u w:val="single"/>
+        </w:rPr>
+      </w:pPr>
+      <w:r>
+        <w:rPr>
+          <w:sz w:val="24"/>
+          <w:u w:val="single"/>
+        </w:rPr>
+        <w:t>Prison Cell</w:t>
+      </w:r>
+    </w:p>
+    <w:p>
+      <w:pPr>
+        <w:jc w:val="center"/>
+        <w:rPr>
+          <w:sz w:val="24"/>
+          <w:u w:val="single"/>
+        </w:rPr>
+      </w:pPr>
+      <w:hyperlink r:id="rId60" w:history="1">
+        <w:r>
+          <w:rPr>
+            <w:rStyle w:val="Hyperlink"/>
+            <w:sz w:val="24"/>
+          </w:rPr>
+          <w:t>https://www.gannett-cdn.com/-mm-/2a86b1d7123b86acb53df25eb242bce249eb2d91/c=0-198-3888-2395&amp;r=x1683&amp;c=3200x1680/local/-/media/2017/11/07/TennGroup/JacksonTN/636456636396777321-ThinkstockPhotos-454176809.jpg</w:t>
+        </w:r>
+      </w:hyperlink>
+    </w:p>
+    <w:p>
+      <w:pPr>
+        <w:jc w:val="center"/>
+        <w:rPr>
+          <w:sz w:val="24"/>
+          <w:u w:val="single"/>
+        </w:rPr>
+      </w:pPr>
+    </w:p>
+    <w:p>
+      <w:pPr>
+        <w:jc w:val="center"/>
+        <w:rPr>
+          <w:b/>
+          <w:sz w:val="24"/>
+          <w:u w:val="single"/>
+        </w:rPr>
+      </w:pPr>
+      <w:r>
+        <w:rPr>
+          <w:b/>
+          <w:sz w:val="24"/>
+          <w:u w:val="single"/>
+        </w:rPr>
+        <w:t>Music and Sounds</w:t>
+      </w:r>
+    </w:p>
+    <w:p>
+      <w:pPr>
+        <w:jc w:val="center"/>
+        <w:rPr>
+          <w:b/>
+          <w:sz w:val="24"/>
+          <w:u w:val="single"/>
+        </w:rPr>
+      </w:pPr>
+    </w:p>
+    <w:p>
+      <w:pPr>
+        <w:jc w:val="center"/>
+        <w:rPr>
+          <w:b/>
+          <w:sz w:val="24"/>
+          <w:u w:val="single"/>
+        </w:rPr>
+      </w:pPr>
+      <w:r>
+        <w:rPr>
+          <w:b/>
+          <w:sz w:val="24"/>
+          <w:u w:val="single"/>
+        </w:rPr>
+        <w:t>Other</w:t>
+      </w:r>
+    </w:p>
+    <w:p>
+      <w:pPr>
+        <w:jc w:val="center"/>
+        <w:rPr>
+          <w:sz w:val="24"/>
+          <w:u w:val="single"/>
+        </w:rPr>
+      </w:pPr>
+      <w:r>
+        <w:rPr>
+          <w:sz w:val="24"/>
+          <w:u w:val="single"/>
+        </w:rPr>
+        <w:t>Invite</w:t>
+      </w:r>
+    </w:p>
+    <w:p>
+      <w:pPr>
+        <w:jc w:val="center"/>
+        <w:rPr>
+          <w:sz w:val="24"/>
+          <w:u w:val="single"/>
+        </w:rPr>
+      </w:pPr>
+      <w:hyperlink r:id="rId61" w:history="1">
+        <w:r>
+          <w:rPr>
+            <w:rStyle w:val="Hyperlink"/>
+            <w:sz w:val="24"/>
+          </w:rPr>
+          <w:t>http://gomezisdan.com/images/postcard-web.png</w:t>
+        </w:r>
+      </w:hyperlink>
+    </w:p>
+    <w:p>
+      <w:pPr>
+        <w:jc w:val="center"/>
+        <w:rPr>
+          <w:sz w:val="24"/>
+          <w:u w:val="single"/>
+        </w:rPr>
+      </w:pPr>
+      <w:hyperlink r:id="rId62" w:history="1">
+        <w:r>
+          <w:rPr>
+            <w:rStyle w:val="Hyperlink"/>
+            <w:sz w:val="24"/>
+          </w:rPr>
+          <w:t>http://gomezisdan.com/images/postcard-back-plain.png</w:t>
+        </w:r>
+      </w:hyperlink>
+    </w:p>
+    <w:p>
+      <w:pPr>
+        <w:jc w:val="center"/>
+        <w:rPr>
+          <w:sz w:val="24"/>
+          <w:u w:val="single"/>
+        </w:rPr>
+      </w:pPr>
+      <w:r>
+        <w:rPr>
+          <w:sz w:val="24"/>
+          <w:u w:val="single"/>
+        </w:rPr>
+        <w:t>Conversation Frame</w:t>
+      </w:r>
+    </w:p>
+    <w:p>
+      <w:pPr>
+        <w:jc w:val="center"/>
+        <w:rPr>
+          <w:sz w:val="24"/>
+          <w:u w:val="single"/>
+        </w:rPr>
+      </w:pPr>
+      <w:hyperlink r:id="rId63" w:history="1">
+        <w:r>
+          <w:rPr>
+            <w:rStyle w:val="Hyperlink"/>
+            <w:sz w:val="24"/>
+          </w:rPr>
+          <w:t>https://media.overstockart.com/optimized/cache/data/frames/FR-6996G24X36-1000x1000.png</w:t>
+        </w:r>
+      </w:hyperlink>
+    </w:p>
+    <w:p>
+      <w:pPr>
+        <w:jc w:val="center"/>
+        <w:rPr>
+          <w:sz w:val="24"/>
+          <w:u w:val="single"/>
+        </w:rPr>
+      </w:pPr>
     </w:p>
     <w:sectPr>
       <w:pgSz w:w="11906" w:h="16838"/>

</xml_diff>